<commit_message>
small changes to word
</commit_message>
<xml_diff>
--- a/Overview of the Sens_Spec mini project_2021.docx
+++ b/Overview of the Sens_Spec mini project_2021.docx
@@ -155,23 +155,7 @@
           <w:sz w:val="24"/>
           <w:szCs w:val="24"/>
         </w:rPr>
-        <w:t xml:space="preserve"> or the </w:t>
-      </w:r>
-      <w:proofErr w:type="spellStart"/>
-      <w:r>
-        <w:rPr>
-          <w:sz w:val="24"/>
-          <w:szCs w:val="24"/>
-        </w:rPr>
-        <w:t>Zapala</w:t>
-      </w:r>
-      <w:proofErr w:type="spellEnd"/>
-      <w:r>
-        <w:rPr>
-          <w:sz w:val="24"/>
-          <w:szCs w:val="24"/>
-        </w:rPr>
-        <w:t xml:space="preserve"> </w:t>
+        <w:t xml:space="preserve"> or the Zapala </w:t>
       </w:r>
       <w:r>
         <w:rPr>
@@ -3214,8 +3198,105 @@
         <w:t xml:space="preserve">If you wish you can also calculate accuracy, positive predictive value, negative predictive value, likelihood ratios.  You could compare the performance of warm screens to cool screens.    </w:t>
       </w:r>
     </w:p>
+    <w:p>
+      <w:pPr>
+        <w:rPr>
+          <w:sz w:val="24"/>
+          <w:szCs w:val="24"/>
+        </w:rPr>
+      </w:pPr>
+    </w:p>
+    <w:p>
+      <w:pPr>
+        <w:rPr>
+          <w:sz w:val="24"/>
+          <w:szCs w:val="24"/>
+        </w:rPr>
+      </w:pPr>
+    </w:p>
+    <w:p>
+      <w:pPr>
+        <w:rPr>
+          <w:sz w:val="24"/>
+          <w:szCs w:val="24"/>
+        </w:rPr>
+      </w:pPr>
+    </w:p>
+    <w:p>
+      <w:hyperlink r:id="rId7" w:anchor="SPE" w:history="1">
+        <w:r>
+          <w:rPr>
+            <w:rStyle w:val="Hyperlink"/>
+          </w:rPr>
+          <w:t>Sensitivity vs Specificity and Predictive Value - Statistics How To</w:t>
+        </w:r>
+      </w:hyperlink>
+    </w:p>
+    <w:p/>
+    <w:p/>
+    <w:p>
+      <w:pPr>
+        <w:rPr>
+          <w:sz w:val="24"/>
+          <w:szCs w:val="24"/>
+        </w:rPr>
+      </w:pPr>
+      <w:r>
+        <w:rPr>
+          <w:noProof/>
+        </w:rPr>
+        <w:drawing>
+          <wp:inline distT="0" distB="0" distL="0" distR="0" wp14:anchorId="4008AB90" wp14:editId="3A6C89B1">
+            <wp:extent cx="5731510" cy="2322195"/>
+            <wp:effectExtent l="0" t="0" r="2540" b="1905"/>
+            <wp:docPr id="1" name="Picture 1"/>
+            <wp:cNvGraphicFramePr>
+              <a:graphicFrameLocks xmlns:a="http://schemas.openxmlformats.org/drawingml/2006/main" noChangeAspect="1"/>
+            </wp:cNvGraphicFramePr>
+            <a:graphic xmlns:a="http://schemas.openxmlformats.org/drawingml/2006/main">
+              <a:graphicData uri="http://schemas.openxmlformats.org/drawingml/2006/picture">
+                <pic:pic xmlns:pic="http://schemas.openxmlformats.org/drawingml/2006/picture">
+                  <pic:nvPicPr>
+                    <pic:cNvPr id="0" name="Picture 1"/>
+                    <pic:cNvPicPr>
+                      <a:picLocks noChangeAspect="1" noChangeArrowheads="1"/>
+                    </pic:cNvPicPr>
+                  </pic:nvPicPr>
+                  <pic:blipFill>
+                    <a:blip r:embed="rId8">
+                      <a:extLst>
+                        <a:ext uri="{28A0092B-C50C-407E-A947-70E740481C1C}">
+                          <a14:useLocalDpi xmlns:a14="http://schemas.microsoft.com/office/drawing/2010/main" val="0"/>
+                        </a:ext>
+                      </a:extLst>
+                    </a:blip>
+                    <a:srcRect/>
+                    <a:stretch>
+                      <a:fillRect/>
+                    </a:stretch>
+                  </pic:blipFill>
+                  <pic:spPr bwMode="auto">
+                    <a:xfrm>
+                      <a:off x="0" y="0"/>
+                      <a:ext cx="5731510" cy="2322195"/>
+                    </a:xfrm>
+                    <a:prstGeom prst="rect">
+                      <a:avLst/>
+                    </a:prstGeom>
+                    <a:noFill/>
+                    <a:ln>
+                      <a:noFill/>
+                    </a:ln>
+                  </pic:spPr>
+                </pic:pic>
+              </a:graphicData>
+            </a:graphic>
+          </wp:inline>
+        </w:drawing>
+      </w:r>
+    </w:p>
     <w:sectPr>
-      <w:footerReference w:type="default" r:id="rId7"/>
+      <w:footerReference w:type="default" r:id="rId9"/>
       <w:pgSz w:w="11906" w:h="16838"/>
       <w:pgMar w:top="1440" w:right="1440" w:bottom="1440" w:left="1440" w:header="708" w:footer="708" w:gutter="0"/>
       <w:cols w:space="708"/>
@@ -4935,6 +5016,18 @@
     <w:uiPriority w:val="99"/>
     <w:rsid w:val="00E3570E"/>
   </w:style>
+  <w:style w:type="character" w:styleId="Hyperlink">
+    <w:name w:val="Hyperlink"/>
+    <w:basedOn w:val="DefaultParagraphFont"/>
+    <w:uiPriority w:val="99"/>
+    <w:semiHidden/>
+    <w:unhideWhenUsed/>
+    <w:rsid w:val="00382936"/>
+    <w:rPr>
+      <w:color w:val="0000FF"/>
+      <w:u w:val="single"/>
+    </w:rPr>
+  </w:style>
 </w:styles>
 </file>
 

</xml_diff>